<commit_message>
cambio de formato de la portada y agrega hoja de introduccion
</commit_message>
<xml_diff>
--- a/Proyecto Memoria Activa.docx
+++ b/Proyecto Memoria Activa.docx
@@ -5,162 +5,264 @@
     <w:p>
       <w:pPr>
         <w:jc w:val="center"/>
+        <w:rPr>
+          <w:color w:val="FF0000"/>
+        </w:rPr>
       </w:pPr>
       <w:r>
+        <w:rPr>
+          <w:color w:val="FF0000"/>
+        </w:rPr>
         <w:t>Proyecto Memoria Activa</w:t>
       </w:r>
     </w:p>
     <w:p>
       <w:pPr>
         <w:jc w:val="center"/>
-      </w:pPr>
-    </w:p>
-    <w:p>
-      <w:pPr>
-        <w:jc w:val="center"/>
-      </w:pPr>
-    </w:p>
-    <w:p>
-      <w:pPr>
-        <w:jc w:val="center"/>
-      </w:pPr>
-    </w:p>
-    <w:p>
-      <w:pPr>
-        <w:jc w:val="center"/>
-      </w:pPr>
-    </w:p>
-    <w:p>
-      <w:pPr>
-        <w:jc w:val="center"/>
-      </w:pPr>
-    </w:p>
-    <w:p>
-      <w:pPr>
-        <w:jc w:val="center"/>
-      </w:pPr>
-    </w:p>
-    <w:p>
-      <w:pPr>
-        <w:jc w:val="center"/>
-      </w:pPr>
-    </w:p>
-    <w:p>
-      <w:pPr>
-        <w:jc w:val="center"/>
-      </w:pPr>
-    </w:p>
-    <w:p>
-      <w:pPr>
-        <w:jc w:val="center"/>
-      </w:pPr>
-    </w:p>
-    <w:p>
-      <w:pPr>
-        <w:jc w:val="center"/>
-      </w:pPr>
-    </w:p>
-    <w:p>
-      <w:pPr>
-        <w:jc w:val="center"/>
-      </w:pPr>
-    </w:p>
-    <w:p>
-      <w:pPr>
-        <w:jc w:val="center"/>
-      </w:pPr>
-    </w:p>
-    <w:p>
-      <w:pPr>
-        <w:jc w:val="center"/>
+        <w:rPr>
+          <w:color w:val="FF0000"/>
+        </w:rPr>
+      </w:pPr>
+    </w:p>
+    <w:p>
+      <w:pPr>
+        <w:jc w:val="center"/>
+        <w:rPr>
+          <w:color w:val="FF0000"/>
+        </w:rPr>
+      </w:pPr>
+    </w:p>
+    <w:p>
+      <w:pPr>
+        <w:jc w:val="center"/>
+        <w:rPr>
+          <w:color w:val="FF0000"/>
+        </w:rPr>
+      </w:pPr>
+    </w:p>
+    <w:p>
+      <w:pPr>
+        <w:jc w:val="center"/>
+        <w:rPr>
+          <w:color w:val="FF0000"/>
+        </w:rPr>
+      </w:pPr>
+    </w:p>
+    <w:p>
+      <w:pPr>
+        <w:jc w:val="center"/>
+        <w:rPr>
+          <w:color w:val="FF0000"/>
+        </w:rPr>
+      </w:pPr>
+    </w:p>
+    <w:p>
+      <w:pPr>
+        <w:jc w:val="center"/>
+        <w:rPr>
+          <w:color w:val="FF0000"/>
+        </w:rPr>
+      </w:pPr>
+    </w:p>
+    <w:p>
+      <w:pPr>
+        <w:jc w:val="center"/>
+        <w:rPr>
+          <w:color w:val="FF0000"/>
+        </w:rPr>
+      </w:pPr>
+    </w:p>
+    <w:p>
+      <w:pPr>
+        <w:jc w:val="center"/>
+        <w:rPr>
+          <w:color w:val="FF0000"/>
+        </w:rPr>
+      </w:pPr>
+    </w:p>
+    <w:p>
+      <w:pPr>
+        <w:jc w:val="center"/>
+        <w:rPr>
+          <w:color w:val="FF0000"/>
+        </w:rPr>
+      </w:pPr>
+    </w:p>
+    <w:p>
+      <w:pPr>
+        <w:jc w:val="center"/>
+        <w:rPr>
+          <w:color w:val="FF0000"/>
+        </w:rPr>
+      </w:pPr>
+    </w:p>
+    <w:p>
+      <w:pPr>
+        <w:jc w:val="center"/>
+        <w:rPr>
+          <w:color w:val="FF0000"/>
+        </w:rPr>
+      </w:pPr>
+    </w:p>
+    <w:p>
+      <w:pPr>
+        <w:jc w:val="center"/>
+        <w:rPr>
+          <w:color w:val="FF0000"/>
+        </w:rPr>
+      </w:pPr>
+    </w:p>
+    <w:p>
+      <w:pPr>
+        <w:jc w:val="center"/>
+        <w:rPr>
+          <w:color w:val="FF0000"/>
+        </w:rPr>
       </w:pPr>
       <w:r>
+        <w:rPr>
+          <w:color w:val="FF0000"/>
+        </w:rPr>
         <w:t>Presentado por:</w:t>
       </w:r>
     </w:p>
     <w:p>
       <w:pPr>
         <w:jc w:val="center"/>
+        <w:rPr>
+          <w:color w:val="FF0000"/>
+        </w:rPr>
       </w:pPr>
       <w:r>
+        <w:rPr>
+          <w:color w:val="FF0000"/>
+        </w:rPr>
         <w:t>MAIA CAMPO</w:t>
       </w:r>
     </w:p>
     <w:p>
       <w:pPr>
         <w:jc w:val="center"/>
-      </w:pPr>
-    </w:p>
-    <w:p>
-      <w:pPr>
-        <w:jc w:val="center"/>
-      </w:pPr>
-    </w:p>
-    <w:p>
-      <w:pPr>
-        <w:jc w:val="center"/>
-      </w:pPr>
-    </w:p>
-    <w:p>
-      <w:pPr>
-        <w:jc w:val="center"/>
-      </w:pPr>
-    </w:p>
-    <w:p>
-      <w:pPr>
-        <w:jc w:val="center"/>
-      </w:pPr>
-    </w:p>
-    <w:p>
-      <w:pPr>
-        <w:jc w:val="center"/>
-      </w:pPr>
-    </w:p>
-    <w:p>
-      <w:pPr>
-        <w:jc w:val="center"/>
-      </w:pPr>
-    </w:p>
-    <w:p>
-      <w:pPr>
-        <w:jc w:val="center"/>
-      </w:pPr>
-    </w:p>
-    <w:p>
-      <w:pPr>
-        <w:jc w:val="center"/>
-      </w:pPr>
-    </w:p>
-    <w:p>
-      <w:pPr>
-        <w:jc w:val="center"/>
-      </w:pPr>
-    </w:p>
-    <w:p>
-      <w:pPr>
-        <w:jc w:val="center"/>
-      </w:pPr>
-    </w:p>
-    <w:p>
-      <w:pPr>
-        <w:jc w:val="center"/>
-      </w:pPr>
-    </w:p>
-    <w:p>
-      <w:pPr>
-        <w:jc w:val="center"/>
-      </w:pPr>
-    </w:p>
-    <w:p>
-      <w:pPr>
-        <w:jc w:val="center"/>
-      </w:pPr>
-    </w:p>
-    <w:p>
-      <w:pPr>
-        <w:jc w:val="center"/>
+        <w:rPr>
+          <w:color w:val="FF0000"/>
+        </w:rPr>
+      </w:pPr>
+    </w:p>
+    <w:p>
+      <w:pPr>
+        <w:jc w:val="center"/>
+        <w:rPr>
+          <w:color w:val="FF0000"/>
+        </w:rPr>
+      </w:pPr>
+    </w:p>
+    <w:p>
+      <w:pPr>
+        <w:jc w:val="center"/>
+        <w:rPr>
+          <w:color w:val="FF0000"/>
+        </w:rPr>
+      </w:pPr>
+    </w:p>
+    <w:p>
+      <w:pPr>
+        <w:jc w:val="center"/>
+        <w:rPr>
+          <w:color w:val="FF0000"/>
+        </w:rPr>
+      </w:pPr>
+    </w:p>
+    <w:p>
+      <w:pPr>
+        <w:jc w:val="center"/>
+        <w:rPr>
+          <w:color w:val="FF0000"/>
+        </w:rPr>
+      </w:pPr>
+    </w:p>
+    <w:p>
+      <w:pPr>
+        <w:jc w:val="center"/>
+        <w:rPr>
+          <w:color w:val="FF0000"/>
+        </w:rPr>
+      </w:pPr>
+    </w:p>
+    <w:p>
+      <w:pPr>
+        <w:jc w:val="center"/>
+        <w:rPr>
+          <w:color w:val="FF0000"/>
+        </w:rPr>
+      </w:pPr>
+    </w:p>
+    <w:p>
+      <w:pPr>
+        <w:jc w:val="center"/>
+        <w:rPr>
+          <w:color w:val="FF0000"/>
+        </w:rPr>
+      </w:pPr>
+    </w:p>
+    <w:p>
+      <w:pPr>
+        <w:jc w:val="center"/>
+        <w:rPr>
+          <w:color w:val="FF0000"/>
+        </w:rPr>
+      </w:pPr>
+    </w:p>
+    <w:p>
+      <w:pPr>
+        <w:jc w:val="center"/>
+        <w:rPr>
+          <w:color w:val="FF0000"/>
+        </w:rPr>
+      </w:pPr>
+    </w:p>
+    <w:p>
+      <w:pPr>
+        <w:jc w:val="center"/>
+        <w:rPr>
+          <w:color w:val="FF0000"/>
+        </w:rPr>
+      </w:pPr>
+    </w:p>
+    <w:p>
+      <w:pPr>
+        <w:jc w:val="center"/>
+        <w:rPr>
+          <w:color w:val="FF0000"/>
+        </w:rPr>
+      </w:pPr>
+    </w:p>
+    <w:p>
+      <w:pPr>
+        <w:jc w:val="center"/>
+        <w:rPr>
+          <w:color w:val="FF0000"/>
+        </w:rPr>
+      </w:pPr>
+    </w:p>
+    <w:p>
+      <w:pPr>
+        <w:jc w:val="center"/>
+        <w:rPr>
+          <w:color w:val="FF0000"/>
+        </w:rPr>
+      </w:pPr>
+    </w:p>
+    <w:p>
+      <w:pPr>
+        <w:jc w:val="center"/>
+        <w:rPr>
+          <w:color w:val="FF0000"/>
+        </w:rPr>
       </w:pPr>
       <w:r>
+        <w:rPr>
+          <w:color w:val="FF0000"/>
+        </w:rPr>
         <w:t>SERVICION NACINAL SENA</w:t>
       </w:r>
     </w:p>
@@ -169,35 +271,127 @@
         <w:jc w:val="center"/>
       </w:pPr>
       <w:r>
+        <w:rPr>
+          <w:color w:val="FF0000"/>
+        </w:rPr>
         <w:t>REGIONAL-CAUCA</w:t>
       </w:r>
     </w:p>
     <w:p>
       <w:pPr>
         <w:jc w:val="center"/>
+        <w:rPr>
+          <w:color w:val="FF0000"/>
+        </w:rPr>
       </w:pPr>
       <w:r>
+        <w:rPr>
+          <w:color w:val="FF0000"/>
+        </w:rPr>
         <w:lastRenderedPageBreak/>
         <w:t>TABLA DE CONTENIDO</w:t>
       </w:r>
     </w:p>
     <w:p>
+      <w:pPr>
+        <w:rPr>
+          <w:color w:val="FF0000"/>
+        </w:rPr>
+      </w:pPr>
       <w:r>
+        <w:rPr>
+          <w:color w:val="FF0000"/>
+        </w:rPr>
         <w:t>1.dd</w:t>
       </w:r>
     </w:p>
     <w:p>
+      <w:pPr>
+        <w:rPr>
+          <w:color w:val="FF0000"/>
+        </w:rPr>
+      </w:pPr>
       <w:r>
+        <w:rPr>
+          <w:color w:val="FF0000"/>
+        </w:rPr>
         <w:t>2.ss</w:t>
       </w:r>
     </w:p>
     <w:p>
+      <w:pPr>
+        <w:rPr>
+          <w:color w:val="FF0000"/>
+        </w:rPr>
+      </w:pPr>
       <w:r>
+        <w:rPr>
+          <w:color w:val="FF0000"/>
+        </w:rPr>
         <w:t>3.mm</w:t>
       </w:r>
     </w:p>
-    <w:p/>
-    <w:p/>
+    <w:p>
+      <w:pPr>
+        <w:rPr>
+          <w:color w:val="FF0000"/>
+        </w:rPr>
+      </w:pPr>
+    </w:p>
+    <w:p>
+      <w:pPr>
+        <w:rPr>
+          <w:color w:val="FF0000"/>
+        </w:rPr>
+      </w:pPr>
+    </w:p>
+    <w:p>
+      <w:pPr>
+        <w:rPr>
+          <w:color w:val="FF0000"/>
+        </w:rPr>
+      </w:pPr>
+    </w:p>
+    <w:p/>
+    <w:p/>
+    <w:p/>
+    <w:p/>
+    <w:p/>
+    <w:p/>
+    <w:p/>
+    <w:p/>
+    <w:p/>
+    <w:p/>
+    <w:p/>
+    <w:p/>
+    <w:p/>
+    <w:p/>
+    <w:p/>
+    <w:p/>
+    <w:p/>
+    <w:p/>
+    <w:p/>
+    <w:p/>
+    <w:p/>
+    <w:p/>
+    <w:p/>
+    <w:p/>
+    <w:p>
+      <w:proofErr w:type="spellStart"/>
+      <w:r>
+        <w:lastRenderedPageBreak/>
+        <w:t>INTRODUCcION</w:t>
+      </w:r>
+      <w:proofErr w:type="spellEnd"/>
+      <w:r>
+        <w:t xml:space="preserve"> </w:t>
+      </w:r>
+    </w:p>
+    <w:p>
+      <w:r>
+        <w:t>La introducción del proyecto en curso</w:t>
+      </w:r>
+    </w:p>
     <w:sectPr>
       <w:pgSz w:w="11906" w:h="16838"/>
       <w:pgMar w:top="1417" w:right="1701" w:bottom="1417" w:left="1701" w:header="708" w:footer="708" w:gutter="0"/>

</xml_diff>